<commit_message>
RdR KW13 MS : agenda update
</commit_message>
<xml_diff>
--- a/1_Meeting/M-Smigiel/Rapport de réunion KW13.docx
+++ b/1_Meeting/M-Smigiel/Rapport de réunion KW13.docx
@@ -56,6 +56,14 @@
       </w:pPr>
       <w:r>
         <w:t>Proposition d’un plan d’action</w:t>
+      </w:r>
+    </w:p>
+    <w:p>
+      <w:pPr>
+        <w:pStyle w:val="ListParagraph"/>
+      </w:pPr>
+      <w:r>
+        <w:t>Les comites sont suffisant comme rapport de travail ?</w:t>
       </w:r>
     </w:p>
     <w:sectPr>

</xml_diff>

<commit_message>
Meeting report KW 13 (FR) : agenda update
</commit_message>
<xml_diff>
--- a/1_Meeting/M-Smigiel/Rapport de réunion KW13.docx
+++ b/1_Meeting/M-Smigiel/Rapport de réunion KW13.docx
@@ -63,7 +63,37 @@
         <w:pStyle w:val="ListParagraph"/>
       </w:pPr>
       <w:r>
-        <w:t>Les comites sont suffisant comme rapport de travail ?</w:t>
+        <w:t xml:space="preserve">Les comites sont </w:t>
+      </w:r>
+      <w:r>
+        <w:t>suffisants</w:t>
+      </w:r>
+      <w:r>
+        <w:t xml:space="preserve"> comme rapport de travail ?</w:t>
+      </w:r>
+    </w:p>
+    <w:p>
+      <w:pPr>
+        <w:pStyle w:val="ListParagraph"/>
+      </w:pPr>
+      <w:r>
+        <w:t>Arbre, algorithme</w:t>
+      </w:r>
+    </w:p>
+    <w:p>
+      <w:pPr>
+        <w:pStyle w:val="ListParagraph"/>
+      </w:pPr>
+      <w:r>
+        <w:t>Remarque sur le travail effectué</w:t>
+      </w:r>
+    </w:p>
+    <w:p>
+      <w:pPr>
+        <w:pStyle w:val="ListParagraph"/>
+      </w:pPr>
+      <w:r>
+        <w:t>Définition</w:t>
       </w:r>
     </w:p>
     <w:sectPr>
@@ -284,7 +314,7 @@
         <w:rPr>
           <w:noProof/>
         </w:rPr>
-        <w:t>26/03/2024</w:t>
+        <w:t>28/03/2024</w:t>
       </w:r>
     </w:fldSimple>
     <w:r>

</xml_diff>